<commit_message>
Adding the Diagrams up to the class diagram
</commit_message>
<xml_diff>
--- a/Design.docx
+++ b/Design.docx
@@ -4,8 +4,13 @@
   <w:body>
     <w:p>
       <w:r>
-        <w:t>Nicolas C. Broeking &amp; Josh Rahm</w:t>
-      </w:r>
+        <w:t xml:space="preserve">Nicolas C. Broeking &amp; Josh </w:t>
+      </w:r>
+      <w:proofErr w:type="spellStart"/>
+      <w:r>
+        <w:t>Rahm</w:t>
+      </w:r>
+      <w:proofErr w:type="spellEnd"/>
     </w:p>
     <w:p>
       <w:r>
@@ -77,15 +82,31 @@
     </w:p>
     <w:p>
       <w:r>
-        <w:t>1.) Must be supported on at least Mac and Linux.</w:t>
-      </w:r>
-    </w:p>
-    <w:p>
-      <w:r>
-        <w:t>2.) Must allow for up to 2 consecutive players at a time.</w:t>
-      </w:r>
-      <w:r>
-        <w:t>( More players is a stretch  goal)</w:t>
+        <w:t xml:space="preserve">1.) </w:t>
+      </w:r>
+      <w:proofErr w:type="gramStart"/>
+      <w:r>
+        <w:t>Must</w:t>
+      </w:r>
+      <w:proofErr w:type="gramEnd"/>
+      <w:r>
+        <w:t xml:space="preserve"> be supported on at least Mac and Linux.</w:t>
+      </w:r>
+    </w:p>
+    <w:p>
+      <w:r>
+        <w:t>2.) Must allow for up to 2 consecutive players at a time</w:t>
+      </w:r>
+      <w:proofErr w:type="gramStart"/>
+      <w:r>
+        <w:t>.</w:t>
+      </w:r>
+      <w:r>
+        <w:t>(</w:t>
+      </w:r>
+      <w:proofErr w:type="gramEnd"/>
+      <w:r>
+        <w:t xml:space="preserve"> More players is a stretch  goal)</w:t>
       </w:r>
     </w:p>
     <w:p>
@@ -95,18 +116,39 @@
       <w:r>
         <w:t xml:space="preserve">.) </w:t>
       </w:r>
-      <w:r>
-        <w:t>Must allow users to start a game.</w:t>
-      </w:r>
-    </w:p>
-    <w:p>
-      <w:r>
-        <w:t>4.) Must allow users to join a game.</w:t>
-      </w:r>
-    </w:p>
-    <w:p>
-      <w:r>
-        <w:t xml:space="preserve">5.) Must allow users to interact with </w:t>
+      <w:proofErr w:type="gramStart"/>
+      <w:r>
+        <w:t>Must</w:t>
+      </w:r>
+      <w:proofErr w:type="gramEnd"/>
+      <w:r>
+        <w:t xml:space="preserve"> allow users to start a game.</w:t>
+      </w:r>
+    </w:p>
+    <w:p>
+      <w:r>
+        <w:t xml:space="preserve">4.) </w:t>
+      </w:r>
+      <w:proofErr w:type="gramStart"/>
+      <w:r>
+        <w:t>Must</w:t>
+      </w:r>
+      <w:proofErr w:type="gramEnd"/>
+      <w:r>
+        <w:t xml:space="preserve"> allow users to join a game.</w:t>
+      </w:r>
+    </w:p>
+    <w:p>
+      <w:r>
+        <w:t xml:space="preserve">5.) </w:t>
+      </w:r>
+      <w:proofErr w:type="gramStart"/>
+      <w:r>
+        <w:t>Must</w:t>
+      </w:r>
+      <w:proofErr w:type="gramEnd"/>
+      <w:r>
+        <w:t xml:space="preserve"> allow users to interact with </w:t>
       </w:r>
       <w:r>
         <w:t>game state</w:t>
@@ -117,12 +159,28 @@
     </w:p>
     <w:p>
       <w:r>
-        <w:t>6.) Must allow users to place troops.</w:t>
-      </w:r>
-    </w:p>
-    <w:p>
-      <w:r>
-        <w:t xml:space="preserve">7.) Must allow users to attack </w:t>
+        <w:t xml:space="preserve">6.) </w:t>
+      </w:r>
+      <w:proofErr w:type="gramStart"/>
+      <w:r>
+        <w:t>Must</w:t>
+      </w:r>
+      <w:proofErr w:type="gramEnd"/>
+      <w:r>
+        <w:t xml:space="preserve"> allow users to place troops.</w:t>
+      </w:r>
+    </w:p>
+    <w:p>
+      <w:r>
+        <w:t xml:space="preserve">7.) </w:t>
+      </w:r>
+      <w:proofErr w:type="gramStart"/>
+      <w:r>
+        <w:t>Must</w:t>
+      </w:r>
+      <w:proofErr w:type="gramEnd"/>
+      <w:r>
+        <w:t xml:space="preserve"> allow users to attack </w:t>
       </w:r>
       <w:r>
         <w:t>countries</w:t>
@@ -133,22 +191,54 @@
     </w:p>
     <w:p>
       <w:r>
-        <w:t>8.) Must allow users to end attack phase.</w:t>
-      </w:r>
-    </w:p>
-    <w:p>
-      <w:r>
-        <w:t>9.) Must allow users to move troops.</w:t>
-      </w:r>
-    </w:p>
-    <w:p>
-      <w:r>
-        <w:t>10.) Must allow users to end move phase.</w:t>
-      </w:r>
-    </w:p>
-    <w:p>
-      <w:r>
-        <w:t xml:space="preserve">11.) Must have the system manage the </w:t>
+        <w:t xml:space="preserve">8.) </w:t>
+      </w:r>
+      <w:proofErr w:type="gramStart"/>
+      <w:r>
+        <w:t>Must</w:t>
+      </w:r>
+      <w:proofErr w:type="gramEnd"/>
+      <w:r>
+        <w:t xml:space="preserve"> allow users to end attack phase.</w:t>
+      </w:r>
+    </w:p>
+    <w:p>
+      <w:r>
+        <w:t xml:space="preserve">9.) </w:t>
+      </w:r>
+      <w:proofErr w:type="gramStart"/>
+      <w:r>
+        <w:t>Must</w:t>
+      </w:r>
+      <w:proofErr w:type="gramEnd"/>
+      <w:r>
+        <w:t xml:space="preserve"> allow users to move troops.</w:t>
+      </w:r>
+    </w:p>
+    <w:p>
+      <w:r>
+        <w:t xml:space="preserve">10.) </w:t>
+      </w:r>
+      <w:proofErr w:type="gramStart"/>
+      <w:r>
+        <w:t>Must</w:t>
+      </w:r>
+      <w:proofErr w:type="gramEnd"/>
+      <w:r>
+        <w:t xml:space="preserve"> allow users to end move phase.</w:t>
+      </w:r>
+    </w:p>
+    <w:p>
+      <w:r>
+        <w:t xml:space="preserve">11.) </w:t>
+      </w:r>
+      <w:proofErr w:type="gramStart"/>
+      <w:r>
+        <w:t>Must</w:t>
+      </w:r>
+      <w:proofErr w:type="gramEnd"/>
+      <w:r>
+        <w:t xml:space="preserve"> have the system manage the </w:t>
       </w:r>
       <w:r>
         <w:t>game state</w:t>
@@ -159,7 +249,15 @@
     </w:p>
     <w:p>
       <w:r>
-        <w:t xml:space="preserve">12.) Must have the system organize turns. </w:t>
+        <w:t xml:space="preserve">12.) </w:t>
+      </w:r>
+      <w:proofErr w:type="gramStart"/>
+      <w:r>
+        <w:t>Must</w:t>
+      </w:r>
+      <w:proofErr w:type="gramEnd"/>
+      <w:r>
+        <w:t xml:space="preserve"> have the system organize turns. </w:t>
       </w:r>
     </w:p>
     <w:p/>
@@ -411,7 +509,15 @@
     <w:p/>
     <w:p>
       <w:r>
-        <w:t>We will have two kinds of systems, Server systems and client systems. The servers and clients will communicate by sending XML through sockets to each other. The client side will use SDL and openGL to display the graphics and run the event loop.</w:t>
+        <w:t xml:space="preserve">We will have two kinds of systems, Server systems and client systems. The servers and clients will communicate by sending XML through sockets to each other. The client side will use SDL and </w:t>
+      </w:r>
+      <w:proofErr w:type="spellStart"/>
+      <w:r>
+        <w:t>openGL</w:t>
+      </w:r>
+      <w:proofErr w:type="spellEnd"/>
+      <w:r>
+        <w:t xml:space="preserve"> to display the graphics and run the event loop.</w:t>
       </w:r>
     </w:p>
     <w:p/>
@@ -419,6 +525,75 @@
       <w:r>
         <w:t>VI.</w:t>
       </w:r>
+      <w:r>
+        <w:t xml:space="preserve"> Data Storage</w:t>
+      </w:r>
+    </w:p>
+    <w:p/>
+    <w:p>
+      <w:r>
+        <w:tab/>
+        <w:t>We do not need to save data in any way but we do need to send information between the server and the client. We are going to do this using XML.</w:t>
+      </w:r>
+    </w:p>
+    <w:p/>
+    <w:p>
+      <w:r>
+        <w:t xml:space="preserve">VII. </w:t>
+      </w:r>
+      <w:r>
+        <w:t>UI Mockups</w:t>
+      </w:r>
+    </w:p>
+    <w:p/>
+    <w:p>
+      <w:r>
+        <w:tab/>
+        <w:t xml:space="preserve">There are two kinds of views for risk. You can either play risk using a </w:t>
+      </w:r>
+      <w:proofErr w:type="spellStart"/>
+      <w:proofErr w:type="gramStart"/>
+      <w:r>
+        <w:t>gui</w:t>
+      </w:r>
+      <w:proofErr w:type="spellEnd"/>
+      <w:proofErr w:type="gramEnd"/>
+      <w:r>
+        <w:t xml:space="preserve"> that opens up to the game with a </w:t>
+      </w:r>
+      <w:proofErr w:type="spellStart"/>
+      <w:r>
+        <w:t>hud</w:t>
+      </w:r>
+      <w:proofErr w:type="spellEnd"/>
+      <w:r>
+        <w:t xml:space="preserve"> located at the bottom or you can play using the command line. </w:t>
+      </w:r>
+    </w:p>
+    <w:p/>
+    <w:p>
+      <w:r>
+        <w:t>The UI Mockup is in the UI Mockups Folder.</w:t>
+      </w:r>
+    </w:p>
+    <w:p/>
+    <w:p>
+      <w:r>
+        <w:t>VIII.</w:t>
+      </w:r>
+      <w:r>
+        <w:t xml:space="preserve"> UI Interactions</w:t>
+      </w:r>
+    </w:p>
+    <w:p/>
+    <w:p>
+      <w:r>
+        <w:tab/>
+        <w:t xml:space="preserve">The user interacts with the system in one way. They must click on a region to attack. When clicked the event loop sends a signal to the mouse handler object. This is shown in the User Interaction Sequence Diagram found in the Diagrams folder. Then the system must figure out what the user is trying to do and update the game state. This is shown in the update server sequence diagram. Then the server must validate the move and then update the game state. This is shown in the server validation sequence diagram. </w:t>
+      </w:r>
+    </w:p>
+    <w:p/>
+    <w:p>
       <w:bookmarkStart w:id="0" w:name="_GoBack"/>
       <w:bookmarkEnd w:id="0"/>
     </w:p>

</xml_diff>